<commit_message>
changed something in functional spec
</commit_message>
<xml_diff>
--- a/FunctionalSpec_ExamBooking.docx
+++ b/FunctionalSpec_ExamBooking.docx
@@ -52,7 +52,6 @@
                 <w:rFonts w:ascii="Calibri" w:hAnsi="Calibri" w:cs="Calibri" w:eastAsia="Calibri"/>
                 <w:spacing w:val="0"/>
                 <w:position w:val="0"/>
-                <w:shd w:fill="auto" w:val="clear"/>
               </w:rPr>
             </w:pPr>
             <w:r>
@@ -475,7 +474,6 @@
                 <w:spacing w:val="0"/>
                 <w:position w:val="0"/>
                 <w:sz w:val="22"/>
-                <w:shd w:fill="auto" w:val="clear"/>
               </w:rPr>
             </w:pPr>
             <w:r>
@@ -519,7 +517,6 @@
                 <w:spacing w:val="0"/>
                 <w:position w:val="0"/>
                 <w:sz w:val="22"/>
-                <w:shd w:fill="auto" w:val="clear"/>
               </w:rPr>
             </w:pPr>
             <w:r>
@@ -563,7 +560,6 @@
                 <w:spacing w:val="0"/>
                 <w:position w:val="0"/>
                 <w:sz w:val="22"/>
-                <w:shd w:fill="auto" w:val="clear"/>
               </w:rPr>
             </w:pPr>
             <w:r>
@@ -613,7 +609,6 @@
                 <w:spacing w:val="0"/>
                 <w:position w:val="0"/>
                 <w:sz w:val="22"/>
-                <w:shd w:fill="auto" w:val="clear"/>
               </w:rPr>
             </w:pPr>
             <w:r>
@@ -656,7 +651,6 @@
                 <w:spacing w:val="0"/>
                 <w:position w:val="0"/>
                 <w:sz w:val="22"/>
-                <w:shd w:fill="auto" w:val="clear"/>
               </w:rPr>
             </w:pPr>
             <w:r>
@@ -699,7 +693,6 @@
                 <w:spacing w:val="0"/>
                 <w:position w:val="0"/>
                 <w:sz w:val="22"/>
-                <w:shd w:fill="auto" w:val="clear"/>
               </w:rPr>
             </w:pPr>
             <w:r>
@@ -885,7 +878,6 @@
                 <w:spacing w:val="0"/>
                 <w:position w:val="0"/>
                 <w:sz w:val="22"/>
-                <w:shd w:fill="auto" w:val="clear"/>
               </w:rPr>
             </w:pPr>
             <w:r>
@@ -929,7 +921,6 @@
                 <w:spacing w:val="0"/>
                 <w:position w:val="0"/>
                 <w:sz w:val="22"/>
-                <w:shd w:fill="auto" w:val="clear"/>
               </w:rPr>
             </w:pPr>
             <w:r>
@@ -973,7 +964,6 @@
                 <w:spacing w:val="0"/>
                 <w:position w:val="0"/>
                 <w:sz w:val="22"/>
-                <w:shd w:fill="auto" w:val="clear"/>
               </w:rPr>
             </w:pPr>
             <w:r>
@@ -1017,7 +1007,6 @@
                 <w:spacing w:val="0"/>
                 <w:position w:val="0"/>
                 <w:sz w:val="22"/>
-                <w:shd w:fill="auto" w:val="clear"/>
               </w:rPr>
             </w:pPr>
             <w:r>
@@ -1067,7 +1056,6 @@
                 <w:spacing w:val="0"/>
                 <w:position w:val="0"/>
                 <w:sz w:val="22"/>
-                <w:shd w:fill="auto" w:val="clear"/>
               </w:rPr>
             </w:pPr>
             <w:r>
@@ -1110,7 +1098,6 @@
                 <w:spacing w:val="0"/>
                 <w:position w:val="0"/>
                 <w:sz w:val="22"/>
-                <w:shd w:fill="auto" w:val="clear"/>
               </w:rPr>
             </w:pPr>
             <w:r>
@@ -1153,7 +1140,6 @@
                 <w:spacing w:val="0"/>
                 <w:position w:val="0"/>
                 <w:sz w:val="22"/>
-                <w:shd w:fill="auto" w:val="clear"/>
               </w:rPr>
             </w:pPr>
             <w:r>
@@ -1196,7 +1182,6 @@
                 <w:spacing w:val="0"/>
                 <w:position w:val="0"/>
                 <w:sz w:val="22"/>
-                <w:shd w:fill="auto" w:val="clear"/>
               </w:rPr>
             </w:pPr>
             <w:r>
@@ -1878,7 +1863,6 @@
                 <w:spacing w:val="0"/>
                 <w:position w:val="0"/>
                 <w:sz w:val="22"/>
-                <w:shd w:fill="auto" w:val="clear"/>
               </w:rPr>
             </w:pPr>
             <w:r>
@@ -1922,7 +1906,6 @@
                 <w:spacing w:val="0"/>
                 <w:position w:val="0"/>
                 <w:sz w:val="22"/>
-                <w:shd w:fill="auto" w:val="clear"/>
               </w:rPr>
             </w:pPr>
             <w:r>
@@ -1966,7 +1949,6 @@
                 <w:spacing w:val="0"/>
                 <w:position w:val="0"/>
                 <w:sz w:val="22"/>
-                <w:shd w:fill="auto" w:val="clear"/>
               </w:rPr>
             </w:pPr>
             <w:r>
@@ -2010,7 +1992,6 @@
                 <w:spacing w:val="0"/>
                 <w:position w:val="0"/>
                 <w:sz w:val="22"/>
-                <w:shd w:fill="auto" w:val="clear"/>
               </w:rPr>
             </w:pPr>
             <w:r>
@@ -3578,7 +3559,6 @@
                 <w:spacing w:val="0"/>
                 <w:position w:val="0"/>
                 <w:sz w:val="22"/>
-                <w:shd w:fill="auto" w:val="clear"/>
               </w:rPr>
             </w:pPr>
             <w:r>
@@ -3625,7 +3605,6 @@
                 <w:spacing w:val="0"/>
                 <w:position w:val="0"/>
                 <w:sz w:val="22"/>
-                <w:shd w:fill="auto" w:val="clear"/>
               </w:rPr>
             </w:pPr>
             <w:r>
@@ -3672,7 +3651,6 @@
                 <w:spacing w:val="0"/>
                 <w:position w:val="0"/>
                 <w:sz w:val="22"/>
-                <w:shd w:fill="auto" w:val="clear"/>
               </w:rPr>
             </w:pPr>
             <w:r>
@@ -3719,7 +3697,6 @@
                 <w:spacing w:val="0"/>
                 <w:position w:val="0"/>
                 <w:sz w:val="22"/>
-                <w:shd w:fill="auto" w:val="clear"/>
               </w:rPr>
             </w:pPr>
             <w:r>
@@ -3774,7 +3751,6 @@
                 <w:spacing w:val="0"/>
                 <w:position w:val="0"/>
                 <w:sz w:val="22"/>
-                <w:shd w:fill="auto" w:val="clear"/>
               </w:rPr>
             </w:pPr>
             <w:r>
@@ -3822,7 +3798,6 @@
                 <w:spacing w:val="0"/>
                 <w:position w:val="0"/>
                 <w:sz w:val="22"/>
-                <w:shd w:fill="auto" w:val="clear"/>
               </w:rPr>
             </w:pPr>
             <w:r>
@@ -3870,7 +3845,6 @@
                 <w:spacing w:val="0"/>
                 <w:position w:val="0"/>
                 <w:sz w:val="22"/>
-                <w:shd w:fill="auto" w:val="clear"/>
               </w:rPr>
             </w:pPr>
             <w:r>
@@ -3918,7 +3892,6 @@
                 <w:spacing w:val="0"/>
                 <w:position w:val="0"/>
                 <w:sz w:val="22"/>
-                <w:shd w:fill="auto" w:val="clear"/>
               </w:rPr>
             </w:pPr>
             <w:r>
@@ -3972,7 +3945,6 @@
                 <w:spacing w:val="0"/>
                 <w:position w:val="0"/>
                 <w:sz w:val="22"/>
-                <w:shd w:fill="auto" w:val="clear"/>
               </w:rPr>
             </w:pPr>
             <w:r>
@@ -4020,7 +3992,6 @@
                 <w:spacing w:val="0"/>
                 <w:position w:val="0"/>
                 <w:sz w:val="22"/>
-                <w:shd w:fill="auto" w:val="clear"/>
               </w:rPr>
             </w:pPr>
             <w:r>
@@ -4068,7 +4039,6 @@
                 <w:spacing w:val="0"/>
                 <w:position w:val="0"/>
                 <w:sz w:val="22"/>
-                <w:shd w:fill="auto" w:val="clear"/>
               </w:rPr>
             </w:pPr>
             <w:r>
@@ -4116,7 +4086,6 @@
                 <w:spacing w:val="0"/>
                 <w:position w:val="0"/>
                 <w:sz w:val="22"/>
-                <w:shd w:fill="auto" w:val="clear"/>
               </w:rPr>
             </w:pPr>
             <w:r>
@@ -4409,8 +4378,8 @@
         </w:rPr>
       </w:pPr>
       <w:r>
-        <w:object w:dxaOrig="8985" w:dyaOrig="6756">
-          <v:rect xmlns:o="urn:schemas-microsoft-com:office:office" xmlns:v="urn:schemas-microsoft-com:vml" id="rectole0000000000" style="width:449.250000pt;height:337.800000pt" o:preferrelative="t" o:ole="">
+        <w:object w:dxaOrig="8867" w:dyaOrig="4352">
+          <v:rect xmlns:o="urn:schemas-microsoft-com:office:office" xmlns:v="urn:schemas-microsoft-com:vml" id="rectole0000000000" style="width:443.350000pt;height:217.600000pt" o:preferrelative="t" o:ole="">
             <o:lock v:ext="edit"/>
             <v:imagedata xmlns:r="http://schemas.openxmlformats.org/officeDocument/2006/relationships" r:id="docRId1" o:title=""/>
           </v:rect>
@@ -4810,7 +4779,6 @@
                 <w:spacing w:val="0"/>
                 <w:position w:val="0"/>
                 <w:sz w:val="22"/>
-                <w:shd w:fill="auto" w:val="clear"/>
               </w:rPr>
             </w:pPr>
             <w:r>
@@ -4854,7 +4822,6 @@
                 <w:spacing w:val="0"/>
                 <w:position w:val="0"/>
                 <w:sz w:val="22"/>
-                <w:shd w:fill="auto" w:val="clear"/>
               </w:rPr>
             </w:pPr>
             <w:r>
@@ -4904,7 +4871,6 @@
                 <w:spacing w:val="0"/>
                 <w:position w:val="0"/>
                 <w:sz w:val="22"/>
-                <w:shd w:fill="auto" w:val="clear"/>
               </w:rPr>
             </w:pPr>
             <w:r>
@@ -4953,7 +4919,6 @@
                 <w:spacing w:val="0"/>
                 <w:position w:val="0"/>
                 <w:sz w:val="22"/>
-                <w:shd w:fill="auto" w:val="clear"/>
               </w:rPr>
             </w:pPr>
             <w:r>
@@ -5002,7 +4967,6 @@
                 <w:spacing w:val="0"/>
                 <w:position w:val="0"/>
                 <w:sz w:val="22"/>
-                <w:shd w:fill="auto" w:val="clear"/>
               </w:rPr>
             </w:pPr>
             <w:r>
@@ -5082,7 +5046,6 @@
                 <w:spacing w:val="0"/>
                 <w:position w:val="0"/>
                 <w:sz w:val="22"/>
-                <w:shd w:fill="auto" w:val="clear"/>
               </w:rPr>
             </w:pPr>
             <w:r>
@@ -5131,7 +5094,6 @@
                 <w:spacing w:val="0"/>
                 <w:position w:val="0"/>
                 <w:sz w:val="22"/>
-                <w:shd w:fill="auto" w:val="clear"/>
               </w:rPr>
             </w:pPr>
             <w:r>
@@ -5180,7 +5142,6 @@
                 <w:spacing w:val="0"/>
                 <w:position w:val="0"/>
                 <w:sz w:val="22"/>
-                <w:shd w:fill="auto" w:val="clear"/>
               </w:rPr>
             </w:pPr>
             <w:r>
@@ -5229,7 +5190,6 @@
                 <w:spacing w:val="0"/>
                 <w:position w:val="0"/>
                 <w:sz w:val="22"/>
-                <w:shd w:fill="auto" w:val="clear"/>
               </w:rPr>
             </w:pPr>
             <w:r>
@@ -5278,7 +5238,6 @@
                 <w:spacing w:val="0"/>
                 <w:position w:val="0"/>
                 <w:sz w:val="22"/>
-                <w:shd w:fill="auto" w:val="clear"/>
               </w:rPr>
             </w:pPr>
             <w:r>
@@ -5327,7 +5286,6 @@
                 <w:spacing w:val="0"/>
                 <w:position w:val="0"/>
                 <w:sz w:val="22"/>
-                <w:shd w:fill="auto" w:val="clear"/>
               </w:rPr>
             </w:pPr>
             <w:r>
@@ -5376,7 +5334,6 @@
                 <w:spacing w:val="0"/>
                 <w:position w:val="0"/>
                 <w:sz w:val="22"/>
-                <w:shd w:fill="auto" w:val="clear"/>
               </w:rPr>
             </w:pPr>
             <w:r>
@@ -5425,7 +5382,6 @@
                 <w:spacing w:val="0"/>
                 <w:position w:val="0"/>
                 <w:sz w:val="22"/>
-                <w:shd w:fill="auto" w:val="clear"/>
               </w:rPr>
             </w:pPr>
             <w:r>
@@ -5618,7 +5574,6 @@
                 <w:spacing w:val="0"/>
                 <w:position w:val="0"/>
                 <w:sz w:val="22"/>
-                <w:shd w:fill="auto" w:val="clear"/>
               </w:rPr>
             </w:pPr>
             <w:r>
@@ -5667,7 +5622,6 @@
                 <w:spacing w:val="0"/>
                 <w:position w:val="0"/>
                 <w:sz w:val="22"/>
-                <w:shd w:fill="auto" w:val="clear"/>
               </w:rPr>
             </w:pPr>
             <w:r>
@@ -5716,7 +5670,6 @@
                 <w:spacing w:val="0"/>
                 <w:position w:val="0"/>
                 <w:sz w:val="22"/>
-                <w:shd w:fill="auto" w:val="clear"/>
               </w:rPr>
             </w:pPr>
             <w:r>
@@ -5765,7 +5718,6 @@
                 <w:spacing w:val="0"/>
                 <w:position w:val="0"/>
                 <w:sz w:val="22"/>
-                <w:shd w:fill="auto" w:val="clear"/>
               </w:rPr>
             </w:pPr>
             <w:r>
@@ -5814,7 +5766,6 @@
                 <w:spacing w:val="0"/>
                 <w:position w:val="0"/>
                 <w:sz w:val="22"/>
-                <w:shd w:fill="auto" w:val="clear"/>
               </w:rPr>
             </w:pPr>
             <w:r>
@@ -5863,7 +5814,6 @@
                 <w:spacing w:val="0"/>
                 <w:position w:val="0"/>
                 <w:sz w:val="22"/>
-                <w:shd w:fill="auto" w:val="clear"/>
               </w:rPr>
             </w:pPr>
             <w:r>
@@ -5912,7 +5862,6 @@
                 <w:spacing w:val="0"/>
                 <w:position w:val="0"/>
                 <w:sz w:val="22"/>
-                <w:shd w:fill="auto" w:val="clear"/>
               </w:rPr>
             </w:pPr>
             <w:r>
@@ -5961,7 +5910,6 @@
                 <w:spacing w:val="0"/>
                 <w:position w:val="0"/>
                 <w:sz w:val="22"/>
-                <w:shd w:fill="auto" w:val="clear"/>
               </w:rPr>
             </w:pPr>
             <w:r>
@@ -6122,8 +6070,8 @@
         </w:rPr>
       </w:pPr>
       <w:r>
-        <w:object w:dxaOrig="8310" w:dyaOrig="12374">
-          <v:rect xmlns:o="urn:schemas-microsoft-com:office:office" xmlns:v="urn:schemas-microsoft-com:vml" id="rectole0000000001" style="width:415.500000pt;height:618.700000pt" o:preferrelative="t" o:ole="">
+        <w:object w:dxaOrig="8422" w:dyaOrig="12533">
+          <v:rect xmlns:o="urn:schemas-microsoft-com:office:office" xmlns:v="urn:schemas-microsoft-com:vml" id="rectole0000000001" style="width:421.100000pt;height:626.650000pt" o:preferrelative="t" o:ole="">
             <o:lock v:ext="edit"/>
             <v:imagedata xmlns:r="http://schemas.openxmlformats.org/officeDocument/2006/relationships" r:id="docRId3" o:title=""/>
           </v:rect>
@@ -6329,8 +6277,8 @@
         </w:rPr>
       </w:pPr>
       <w:r>
-        <w:object w:dxaOrig="8760" w:dyaOrig="4305">
-          <v:rect xmlns:o="urn:schemas-microsoft-com:office:office" xmlns:v="urn:schemas-microsoft-com:vml" id="rectole0000000002" style="width:438.000000pt;height:215.250000pt" o:preferrelative="t" o:ole="">
+        <w:object w:dxaOrig="8868" w:dyaOrig="4353">
+          <v:rect xmlns:o="urn:schemas-microsoft-com:office:office" xmlns:v="urn:schemas-microsoft-com:vml" id="rectole0000000002" style="width:443.400000pt;height:217.650000pt" o:preferrelative="t" o:ole="">
             <o:lock v:ext="edit"/>
             <v:imagedata xmlns:r="http://schemas.openxmlformats.org/officeDocument/2006/relationships" r:id="docRId5" o:title=""/>
           </v:rect>

</xml_diff>

<commit_message>
commit b4 starting react project
</commit_message>
<xml_diff>
--- a/FunctionalSpec_ExamBooking.docx
+++ b/FunctionalSpec_ExamBooking.docx
@@ -17,74 +17,6 @@
         </w:rPr>
       </w:pPr>
     </w:p>
-    <w:tbl>
-      <w:tblPr/>
-      <w:tblGrid>
-        <w:gridCol w:w="7097"/>
-      </w:tblGrid>
-      <w:tr>
-        <w:trPr>
-          <w:trHeight w:val="3677" w:hRule="auto"/>
-          <w:jc w:val="left"/>
-        </w:trPr>
-        <w:tc>
-          <w:tcPr>
-            <w:tcW w:w="7097" w:type="dxa"/>
-            <w:tcBorders>
-              <w:top w:val="single" w:color="000000" w:sz="4"/>
-              <w:left w:val="single" w:color="000000" w:sz="0"/>
-              <w:bottom w:val="single" w:color="000000" w:sz="4"/>
-              <w:right w:val="single" w:color="000000" w:sz="0"/>
-            </w:tcBorders>
-            <w:shd w:color="000000" w:fill="ffffff" w:val="clear"/>
-            <w:tcMar>
-              <w:left w:w="108" w:type="dxa"/>
-              <w:right w:w="108" w:type="dxa"/>
-            </w:tcMar>
-            <w:vAlign w:val="center"/>
-          </w:tcPr>
-          <w:p>
-            <w:pPr>
-              <w:spacing w:before="120" w:after="120" w:line="240"/>
-              <w:ind w:right="0" w:left="0" w:firstLine="0"/>
-              <w:jc w:val="center"/>
-              <w:rPr>
-                <w:rFonts w:ascii="Calibri" w:hAnsi="Calibri" w:cs="Calibri" w:eastAsia="Calibri"/>
-                <w:spacing w:val="0"/>
-                <w:position w:val="0"/>
-              </w:rPr>
-            </w:pPr>
-            <w:r>
-              <w:rPr>
-                <w:rFonts w:ascii="Calibri" w:hAnsi="Calibri" w:cs="Calibri" w:eastAsia="Calibri"/>
-                <w:b/>
-                <w:color w:val="7030A0"/>
-                <w:spacing w:val="0"/>
-                <w:position w:val="0"/>
-                <w:sz w:val="40"/>
-                <w:shd w:fill="auto" w:val="clear"/>
-              </w:rPr>
-              <w:t xml:space="preserve">Functional Specification Document</w:t>
-            </w:r>
-          </w:p>
-        </w:tc>
-      </w:tr>
-    </w:tbl>
-    <w:p>
-      <w:pPr>
-        <w:spacing w:before="0" w:after="120" w:line="240"/>
-        <w:ind w:right="0" w:left="0" w:firstLine="0"/>
-        <w:jc w:val="left"/>
-        <w:rPr>
-          <w:rFonts w:ascii="Calibri" w:hAnsi="Calibri" w:cs="Calibri" w:eastAsia="Calibri"/>
-          <w:color w:val="7030A0"/>
-          <w:spacing w:val="0"/>
-          <w:position w:val="0"/>
-          <w:sz w:val="22"/>
-          <w:shd w:fill="auto" w:val="clear"/>
-        </w:rPr>
-      </w:pPr>
-    </w:p>
     <w:p>
       <w:pPr>
         <w:keepNext w:val="true"/>
@@ -144,7 +76,7 @@
         <w:keepNext w:val="true"/>
         <w:spacing w:before="120" w:after="120" w:line="240"/>
         <w:ind w:right="0" w:left="0" w:firstLine="0"/>
-        <w:jc w:val="left"/>
+        <w:jc w:val="center"/>
         <w:rPr>
           <w:rFonts w:ascii="Calibri" w:hAnsi="Calibri" w:cs="Calibri" w:eastAsia="Calibri"/>
           <w:b/>
@@ -156,39 +88,18 @@
           <w:shd w:fill="auto" w:val="clear"/>
         </w:rPr>
       </w:pPr>
-    </w:p>
-    <w:p>
-      <w:pPr>
-        <w:keepNext w:val="true"/>
-        <w:spacing w:before="120" w:after="120" w:line="240"/>
-        <w:ind w:right="0" w:left="0" w:firstLine="0"/>
-        <w:jc w:val="left"/>
-        <w:rPr>
-          <w:rFonts w:ascii="Calibri" w:hAnsi="Calibri" w:cs="Calibri" w:eastAsia="Calibri"/>
-          <w:b/>
-          <w:caps w:val="true"/>
-          <w:color w:val="auto"/>
-          <w:spacing w:val="0"/>
-          <w:position w:val="0"/>
-          <w:sz w:val="28"/>
-          <w:shd w:fill="auto" w:val="clear"/>
-        </w:rPr>
-      </w:pPr>
-    </w:p>
-    <w:p>
-      <w:pPr>
-        <w:spacing w:before="0" w:after="200" w:line="276"/>
-        <w:ind w:right="0" w:left="0" w:firstLine="0"/>
-        <w:jc w:val="left"/>
-        <w:rPr>
-          <w:rFonts w:ascii="Calibri" w:hAnsi="Calibri" w:cs="Calibri" w:eastAsia="Calibri"/>
-          <w:color w:val="auto"/>
-          <w:spacing w:val="0"/>
-          <w:position w:val="0"/>
-          <w:sz w:val="20"/>
-          <w:shd w:fill="auto" w:val="clear"/>
-        </w:rPr>
-      </w:pPr>
+      <w:r>
+        <w:rPr>
+          <w:rFonts w:ascii="Calibri" w:hAnsi="Calibri" w:cs="Calibri" w:eastAsia="Calibri"/>
+          <w:b/>
+          <w:color w:val="7030A0"/>
+          <w:spacing w:val="0"/>
+          <w:position w:val="0"/>
+          <w:sz w:val="40"/>
+          <w:shd w:fill="auto" w:val="clear"/>
+        </w:rPr>
+        <w:t xml:space="preserve">Functional Specification Document</w:t>
+      </w:r>
     </w:p>
     <w:p>
       <w:pPr>
@@ -3195,7 +3106,7 @@
         <w:keepLines w:val="true"/>
         <w:numPr>
           <w:ilvl w:val="0"/>
-          <w:numId w:val="64"/>
+          <w:numId w:val="61"/>
         </w:numPr>
         <w:tabs>
           <w:tab w:val="left" w:pos="0" w:leader="none"/>
@@ -3287,7 +3198,7 @@
         <w:keepLines w:val="true"/>
         <w:numPr>
           <w:ilvl w:val="0"/>
-          <w:numId w:val="66"/>
+          <w:numId w:val="63"/>
         </w:numPr>
         <w:tabs>
           <w:tab w:val="left" w:pos="0" w:leader="none"/>
@@ -3449,7 +3360,7 @@
         <w:keepLines w:val="true"/>
         <w:numPr>
           <w:ilvl w:val="0"/>
-          <w:numId w:val="70"/>
+          <w:numId w:val="67"/>
         </w:numPr>
         <w:tabs>
           <w:tab w:val="left" w:pos="0" w:leader="none"/>
@@ -4327,7 +4238,7 @@
                 <w:sz w:val="22"/>
                 <w:shd w:fill="auto" w:val="clear"/>
               </w:rPr>
-              <w:t xml:space="preserve">Development Team</w:t>
+              <w:t xml:space="preserve">Development Team </w:t>
             </w:r>
           </w:p>
         </w:tc>
@@ -4498,7 +4409,7 @@
         <w:keepLines w:val="true"/>
         <w:numPr>
           <w:ilvl w:val="0"/>
-          <w:numId w:val="84"/>
+          <w:numId w:val="81"/>
         </w:numPr>
         <w:tabs>
           <w:tab w:val="left" w:pos="0" w:leader="none"/>
@@ -4638,7 +4549,7 @@
         <w:keepLines w:val="true"/>
         <w:numPr>
           <w:ilvl w:val="0"/>
-          <w:numId w:val="88"/>
+          <w:numId w:val="85"/>
         </w:numPr>
         <w:tabs>
           <w:tab w:val="left" w:pos="0" w:leader="none"/>
@@ -4810,7 +4721,7 @@
         <w:keepLines w:val="true"/>
         <w:numPr>
           <w:ilvl w:val="0"/>
-          <w:numId w:val="92"/>
+          <w:numId w:val="89"/>
         </w:numPr>
         <w:tabs>
           <w:tab w:val="left" w:pos="0" w:leader="none"/>
@@ -4845,7 +4756,7 @@
         <w:keepLines w:val="true"/>
         <w:numPr>
           <w:ilvl w:val="0"/>
-          <w:numId w:val="92"/>
+          <w:numId w:val="89"/>
         </w:numPr>
         <w:spacing w:before="200" w:after="0" w:line="276"/>
         <w:ind w:right="0" w:left="720" w:hanging="720"/>
@@ -4910,7 +4821,7 @@
         <w:keepLines w:val="true"/>
         <w:numPr>
           <w:ilvl w:val="0"/>
-          <w:numId w:val="95"/>
+          <w:numId w:val="92"/>
         </w:numPr>
         <w:spacing w:before="200" w:after="0" w:line="276"/>
         <w:ind w:right="0" w:left="720" w:hanging="720"/>
@@ -5650,7 +5561,7 @@
               <w:keepLines w:val="true"/>
               <w:numPr>
                 <w:ilvl w:val="0"/>
-                <w:numId w:val="120"/>
+                <w:numId w:val="117"/>
               </w:numPr>
               <w:tabs>
                 <w:tab w:val="left" w:pos="0" w:leader="none"/>
@@ -5685,7 +5596,7 @@
               <w:keepLines w:val="true"/>
               <w:numPr>
                 <w:ilvl w:val="0"/>
-                <w:numId w:val="120"/>
+                <w:numId w:val="117"/>
               </w:numPr>
               <w:tabs>
                 <w:tab w:val="left" w:pos="0" w:leader="none"/>
@@ -5720,7 +5631,7 @@
               <w:keepLines w:val="true"/>
               <w:numPr>
                 <w:ilvl w:val="0"/>
-                <w:numId w:val="120"/>
+                <w:numId w:val="117"/>
               </w:numPr>
               <w:tabs>
                 <w:tab w:val="left" w:pos="0" w:leader="none"/>
@@ -5755,7 +5666,7 @@
               <w:keepLines w:val="true"/>
               <w:numPr>
                 <w:ilvl w:val="0"/>
-                <w:numId w:val="120"/>
+                <w:numId w:val="117"/>
               </w:numPr>
               <w:tabs>
                 <w:tab w:val="left" w:pos="0" w:leader="none"/>
@@ -5790,7 +5701,7 @@
               <w:keepLines w:val="true"/>
               <w:numPr>
                 <w:ilvl w:val="0"/>
-                <w:numId w:val="120"/>
+                <w:numId w:val="117"/>
               </w:numPr>
               <w:tabs>
                 <w:tab w:val="left" w:pos="0" w:leader="none"/>
@@ -5911,7 +5822,7 @@
                 <w:sz w:val="22"/>
                 <w:shd w:fill="auto" w:val="clear"/>
               </w:rPr>
-              <w:t xml:space="preserve">If URL does not work, try google search for BjornivarsHotels</w:t>
+              <w:t xml:space="preserve">If URL does not work, try google search for Holidaze</w:t>
             </w:r>
           </w:p>
         </w:tc>
@@ -6201,7 +6112,7 @@
         <w:keepLines w:val="true"/>
         <w:numPr>
           <w:ilvl w:val="0"/>
-          <w:numId w:val="136"/>
+          <w:numId w:val="133"/>
         </w:numPr>
         <w:tabs>
           <w:tab w:val="left" w:pos="0" w:leader="none"/>
@@ -6332,7 +6243,7 @@
         <w:keepLines w:val="true"/>
         <w:numPr>
           <w:ilvl w:val="0"/>
-          <w:numId w:val="140"/>
+          <w:numId w:val="137"/>
         </w:numPr>
         <w:tabs>
           <w:tab w:val="left" w:pos="0" w:leader="none"/>
@@ -6491,6 +6402,32 @@
     </w:p>
     <w:p>
       <w:pPr>
+        <w:spacing w:before="0" w:after="200" w:line="276"/>
+        <w:ind w:right="0" w:left="0" w:firstLine="0"/>
+        <w:jc w:val="left"/>
+        <w:rPr>
+          <w:rFonts w:ascii="Calibri" w:hAnsi="Calibri" w:cs="Calibri" w:eastAsia="Calibri"/>
+          <w:color w:val="auto"/>
+          <w:spacing w:val="0"/>
+          <w:position w:val="0"/>
+          <w:sz w:val="22"/>
+          <w:shd w:fill="auto" w:val="clear"/>
+        </w:rPr>
+      </w:pPr>
+      <w:r>
+        <w:rPr>
+          <w:rFonts w:ascii="Calibri" w:hAnsi="Calibri" w:cs="Calibri" w:eastAsia="Calibri"/>
+          <w:color w:val="auto"/>
+          <w:spacing w:val="0"/>
+          <w:position w:val="0"/>
+          <w:sz w:val="22"/>
+          <w:shd w:fill="auto" w:val="clear"/>
+        </w:rPr>
+        <w:t xml:space="preserve">This is the DFD for the User-side of the website. The website displays info fetched from the backend, and enquiries, and contact form pushes info to the server to be viewed in the Admin-side-</w:t>
+      </w:r>
+    </w:p>
+    <w:p>
+      <w:pPr>
         <w:tabs>
           <w:tab w:val="left" w:pos="0" w:leader="none"/>
         </w:tabs>
@@ -6507,8 +6444,8 @@
         </w:rPr>
       </w:pPr>
       <w:r>
-        <w:object w:dxaOrig="8868" w:dyaOrig="4353">
-          <v:rect xmlns:o="urn:schemas-microsoft-com:office:office" xmlns:v="urn:schemas-microsoft-com:vml" id="rectole0000000002" style="width:443.400000pt;height:217.650000pt" o:preferrelative="t" o:ole="">
+        <w:object w:dxaOrig="8640" w:dyaOrig="6795">
+          <v:rect xmlns:o="urn:schemas-microsoft-com:office:office" xmlns:v="urn:schemas-microsoft-com:vml" id="rectole0000000002" style="width:432.000000pt;height:339.750000pt" o:preferrelative="t" o:ole="">
             <o:lock v:ext="edit"/>
             <v:imagedata xmlns:r="http://schemas.openxmlformats.org/officeDocument/2006/relationships" r:id="docRId5" o:title=""/>
           </v:rect>
@@ -6521,12 +6458,11 @@
         <w:tabs>
           <w:tab w:val="left" w:pos="0" w:leader="none"/>
         </w:tabs>
-        <w:spacing w:before="0" w:after="200" w:line="276"/>
-        <w:ind w:right="0" w:left="0" w:firstLine="0"/>
-        <w:jc w:val="left"/>
-        <w:rPr>
-          <w:rFonts w:ascii="Calibri" w:hAnsi="Calibri" w:cs="Calibri" w:eastAsia="Calibri"/>
-          <w:i/>
+        <w:spacing w:before="0" w:after="200" w:line="240"/>
+        <w:ind w:right="0" w:left="0" w:firstLine="0"/>
+        <w:jc w:val="left"/>
+        <w:rPr>
+          <w:rFonts w:ascii="Calibri" w:hAnsi="Calibri" w:cs="Calibri" w:eastAsia="Calibri"/>
           <w:color w:val="auto"/>
           <w:spacing w:val="0"/>
           <w:position w:val="0"/>
@@ -6545,7 +6481,250 @@
         <w:jc w:val="left"/>
         <w:rPr>
           <w:rFonts w:ascii="Calibri" w:hAnsi="Calibri" w:cs="Calibri" w:eastAsia="Calibri"/>
+          <w:color w:val="auto"/>
+          <w:spacing w:val="0"/>
+          <w:position w:val="0"/>
+          <w:sz w:val="22"/>
+          <w:shd w:fill="auto" w:val="clear"/>
+        </w:rPr>
+      </w:pPr>
+    </w:p>
+    <w:p>
+      <w:pPr>
+        <w:tabs>
+          <w:tab w:val="left" w:pos="0" w:leader="none"/>
+        </w:tabs>
+        <w:spacing w:before="0" w:after="200" w:line="276"/>
+        <w:ind w:right="0" w:left="0" w:firstLine="0"/>
+        <w:jc w:val="left"/>
+        <w:rPr>
+          <w:rFonts w:ascii="Calibri" w:hAnsi="Calibri" w:cs="Calibri" w:eastAsia="Calibri"/>
           <w:i/>
+          <w:color w:val="auto"/>
+          <w:spacing w:val="0"/>
+          <w:position w:val="0"/>
+          <w:sz w:val="22"/>
+          <w:shd w:fill="auto" w:val="clear"/>
+        </w:rPr>
+      </w:pPr>
+      <w:r>
+        <w:rPr>
+          <w:rFonts w:ascii="Calibri" w:hAnsi="Calibri" w:cs="Calibri" w:eastAsia="Calibri"/>
+          <w:color w:val="auto"/>
+          <w:spacing w:val="0"/>
+          <w:position w:val="0"/>
+          <w:sz w:val="22"/>
+          <w:shd w:fill="auto" w:val="clear"/>
+        </w:rPr>
+        <w:t xml:space="preserve">The Admin-side uses local storage to log in. The user selects what they wanna do, and the server fetches the information sent by the users of the website. If an Admin creates a new establishment, the information is sent to the server, and displays the new establishment for the end-user on the website.</w:t>
+      </w:r>
+    </w:p>
+    <w:p>
+      <w:pPr>
+        <w:tabs>
+          <w:tab w:val="left" w:pos="0" w:leader="none"/>
+        </w:tabs>
+        <w:spacing w:before="0" w:after="200" w:line="276"/>
+        <w:ind w:right="0" w:left="0" w:firstLine="0"/>
+        <w:jc w:val="left"/>
+        <w:rPr>
+          <w:rFonts w:ascii="Calibri" w:hAnsi="Calibri" w:cs="Calibri" w:eastAsia="Calibri"/>
+          <w:i/>
+          <w:color w:val="auto"/>
+          <w:spacing w:val="0"/>
+          <w:position w:val="0"/>
+          <w:sz w:val="22"/>
+          <w:shd w:fill="auto" w:val="clear"/>
+        </w:rPr>
+      </w:pPr>
+    </w:p>
+    <w:p>
+      <w:pPr>
+        <w:tabs>
+          <w:tab w:val="left" w:pos="0" w:leader="none"/>
+        </w:tabs>
+        <w:spacing w:before="0" w:after="200" w:line="240"/>
+        <w:ind w:right="0" w:left="0" w:firstLine="0"/>
+        <w:jc w:val="left"/>
+        <w:rPr>
+          <w:rFonts w:ascii="Calibri" w:hAnsi="Calibri" w:cs="Calibri" w:eastAsia="Calibri"/>
+          <w:i/>
+          <w:color w:val="auto"/>
+          <w:spacing w:val="0"/>
+          <w:position w:val="0"/>
+          <w:sz w:val="22"/>
+          <w:shd w:fill="auto" w:val="clear"/>
+        </w:rPr>
+      </w:pPr>
+      <w:r>
+        <w:object w:dxaOrig="8640" w:dyaOrig="3165">
+          <v:rect xmlns:o="urn:schemas-microsoft-com:office:office" xmlns:v="urn:schemas-microsoft-com:vml" id="rectole0000000003" style="width:432.000000pt;height:158.250000pt" o:preferrelative="t" o:ole="">
+            <o:lock v:ext="edit"/>
+            <v:imagedata xmlns:r="http://schemas.openxmlformats.org/officeDocument/2006/relationships" r:id="docRId7" o:title=""/>
+          </v:rect>
+          <o:OLEObject xmlns:r="http://schemas.openxmlformats.org/officeDocument/2006/relationships" xmlns:o="urn:schemas-microsoft-com:office:office" Type="Embed" ProgID="StaticMetafile" DrawAspect="Content" ObjectID="0000000003" ShapeID="rectole0000000003" r:id="docRId6"/>
+        </w:object>
+      </w:r>
+    </w:p>
+    <w:p>
+      <w:pPr>
+        <w:tabs>
+          <w:tab w:val="left" w:pos="0" w:leader="none"/>
+        </w:tabs>
+        <w:spacing w:before="0" w:after="200" w:line="276"/>
+        <w:ind w:right="0" w:left="0" w:firstLine="0"/>
+        <w:jc w:val="left"/>
+        <w:rPr>
+          <w:rFonts w:ascii="Calibri" w:hAnsi="Calibri" w:cs="Calibri" w:eastAsia="Calibri"/>
+          <w:i/>
+          <w:color w:val="auto"/>
+          <w:spacing w:val="0"/>
+          <w:position w:val="0"/>
+          <w:sz w:val="22"/>
+          <w:shd w:fill="auto" w:val="clear"/>
+        </w:rPr>
+      </w:pPr>
+    </w:p>
+    <w:p>
+      <w:pPr>
+        <w:tabs>
+          <w:tab w:val="left" w:pos="0" w:leader="none"/>
+        </w:tabs>
+        <w:spacing w:before="0" w:after="200" w:line="276"/>
+        <w:ind w:right="0" w:left="0" w:firstLine="0"/>
+        <w:jc w:val="left"/>
+        <w:rPr>
+          <w:rFonts w:ascii="Calibri" w:hAnsi="Calibri" w:cs="Calibri" w:eastAsia="Calibri"/>
+          <w:color w:val="auto"/>
+          <w:spacing w:val="0"/>
+          <w:position w:val="0"/>
+          <w:sz w:val="22"/>
+          <w:shd w:fill="auto" w:val="clear"/>
+        </w:rPr>
+      </w:pPr>
+      <w:r>
+        <w:rPr>
+          <w:rFonts w:ascii="Calibri" w:hAnsi="Calibri" w:cs="Calibri" w:eastAsia="Calibri"/>
+          <w:color w:val="auto"/>
+          <w:spacing w:val="0"/>
+          <w:position w:val="0"/>
+          <w:sz w:val="22"/>
+          <w:shd w:fill="auto" w:val="clear"/>
+        </w:rPr>
+        <w:t xml:space="preserve">The website will display Success messages when forms and bookings are added.</w:t>
+      </w:r>
+    </w:p>
+    <w:p>
+      <w:pPr>
+        <w:tabs>
+          <w:tab w:val="left" w:pos="0" w:leader="none"/>
+        </w:tabs>
+        <w:spacing w:before="0" w:after="200" w:line="240"/>
+        <w:ind w:right="0" w:left="0" w:firstLine="0"/>
+        <w:jc w:val="left"/>
+        <w:rPr>
+          <w:rFonts w:ascii="Calibri" w:hAnsi="Calibri" w:cs="Calibri" w:eastAsia="Calibri"/>
+          <w:color w:val="auto"/>
+          <w:spacing w:val="0"/>
+          <w:position w:val="0"/>
+          <w:sz w:val="22"/>
+          <w:shd w:fill="auto" w:val="clear"/>
+        </w:rPr>
+      </w:pPr>
+      <w:r>
+        <w:object w:dxaOrig="8640" w:dyaOrig="5400">
+          <v:rect xmlns:o="urn:schemas-microsoft-com:office:office" xmlns:v="urn:schemas-microsoft-com:vml" id="rectole0000000004" style="width:432.000000pt;height:270.000000pt" o:preferrelative="t" o:ole="">
+            <o:lock v:ext="edit"/>
+            <v:imagedata xmlns:r="http://schemas.openxmlformats.org/officeDocument/2006/relationships" r:id="docRId9" o:title=""/>
+          </v:rect>
+          <o:OLEObject xmlns:r="http://schemas.openxmlformats.org/officeDocument/2006/relationships" xmlns:o="urn:schemas-microsoft-com:office:office" Type="Embed" ProgID="StaticMetafile" DrawAspect="Content" ObjectID="0000000004" ShapeID="rectole0000000004" r:id="docRId8"/>
+        </w:object>
+      </w:r>
+    </w:p>
+    <w:p>
+      <w:pPr>
+        <w:tabs>
+          <w:tab w:val="left" w:pos="0" w:leader="none"/>
+        </w:tabs>
+        <w:spacing w:before="0" w:after="200" w:line="240"/>
+        <w:ind w:right="0" w:left="0" w:firstLine="0"/>
+        <w:jc w:val="left"/>
+        <w:rPr>
+          <w:rFonts w:ascii="Calibri" w:hAnsi="Calibri" w:cs="Calibri" w:eastAsia="Calibri"/>
+          <w:color w:val="auto"/>
+          <w:spacing w:val="0"/>
+          <w:position w:val="0"/>
+          <w:sz w:val="22"/>
+          <w:shd w:fill="auto" w:val="clear"/>
+        </w:rPr>
+      </w:pPr>
+    </w:p>
+    <w:p>
+      <w:pPr>
+        <w:tabs>
+          <w:tab w:val="left" w:pos="0" w:leader="none"/>
+        </w:tabs>
+        <w:spacing w:before="0" w:after="200" w:line="240"/>
+        <w:ind w:right="0" w:left="0" w:firstLine="0"/>
+        <w:jc w:val="left"/>
+        <w:rPr>
+          <w:rFonts w:ascii="Calibri" w:hAnsi="Calibri" w:cs="Calibri" w:eastAsia="Calibri"/>
+          <w:color w:val="auto"/>
+          <w:spacing w:val="0"/>
+          <w:position w:val="0"/>
+          <w:sz w:val="22"/>
+          <w:shd w:fill="auto" w:val="clear"/>
+        </w:rPr>
+      </w:pPr>
+      <w:r>
+        <w:rPr>
+          <w:rFonts w:ascii="Calibri" w:hAnsi="Calibri" w:cs="Calibri" w:eastAsia="Calibri"/>
+          <w:color w:val="auto"/>
+          <w:spacing w:val="0"/>
+          <w:position w:val="0"/>
+          <w:sz w:val="22"/>
+          <w:shd w:fill="auto" w:val="clear"/>
+        </w:rPr>
+        <w:t xml:space="preserve">And they will display if anything is not correct. </w:t>
+      </w:r>
+    </w:p>
+    <w:p>
+      <w:pPr>
+        <w:tabs>
+          <w:tab w:val="left" w:pos="0" w:leader="none"/>
+        </w:tabs>
+        <w:spacing w:before="0" w:after="200" w:line="240"/>
+        <w:ind w:right="0" w:left="0" w:firstLine="0"/>
+        <w:jc w:val="left"/>
+        <w:rPr>
+          <w:rFonts w:ascii="Calibri" w:hAnsi="Calibri" w:cs="Calibri" w:eastAsia="Calibri"/>
+          <w:color w:val="auto"/>
+          <w:spacing w:val="0"/>
+          <w:position w:val="0"/>
+          <w:sz w:val="22"/>
+          <w:shd w:fill="auto" w:val="clear"/>
+        </w:rPr>
+      </w:pPr>
+      <w:r>
+        <w:object w:dxaOrig="8640" w:dyaOrig="6419">
+          <v:rect xmlns:o="urn:schemas-microsoft-com:office:office" xmlns:v="urn:schemas-microsoft-com:vml" id="rectole0000000005" style="width:432.000000pt;height:320.950000pt" o:preferrelative="t" o:ole="">
+            <o:lock v:ext="edit"/>
+            <v:imagedata xmlns:r="http://schemas.openxmlformats.org/officeDocument/2006/relationships" r:id="docRId11" o:title=""/>
+          </v:rect>
+          <o:OLEObject xmlns:r="http://schemas.openxmlformats.org/officeDocument/2006/relationships" xmlns:o="urn:schemas-microsoft-com:office:office" Type="Embed" ProgID="StaticMetafile" DrawAspect="Content" ObjectID="0000000005" ShapeID="rectole0000000005" r:id="docRId10"/>
+        </w:object>
+      </w:r>
+    </w:p>
+    <w:p>
+      <w:pPr>
+        <w:tabs>
+          <w:tab w:val="left" w:pos="0" w:leader="none"/>
+        </w:tabs>
+        <w:spacing w:before="0" w:after="200" w:line="240"/>
+        <w:ind w:right="0" w:left="0" w:firstLine="0"/>
+        <w:jc w:val="left"/>
+        <w:rPr>
+          <w:rFonts w:ascii="Calibri" w:hAnsi="Calibri" w:cs="Calibri" w:eastAsia="Calibri"/>
           <w:color w:val="auto"/>
           <w:spacing w:val="0"/>
           <w:position w:val="0"/>
@@ -6649,34 +6828,34 @@
       <w:lvlText w:val="•"/>
     </w:lvl>
   </w:abstractNum>
-  <w:num w:numId="64">
+  <w:num w:numId="61">
     <w:abstractNumId w:val="54"/>
   </w:num>
-  <w:num w:numId="66">
+  <w:num w:numId="63">
     <w:abstractNumId w:val="48"/>
   </w:num>
-  <w:num w:numId="70">
+  <w:num w:numId="67">
     <w:abstractNumId w:val="42"/>
   </w:num>
-  <w:num w:numId="84">
+  <w:num w:numId="81">
     <w:abstractNumId w:val="36"/>
   </w:num>
-  <w:num w:numId="88">
+  <w:num w:numId="85">
     <w:abstractNumId w:val="30"/>
   </w:num>
-  <w:num w:numId="92">
+  <w:num w:numId="89">
     <w:abstractNumId w:val="24"/>
   </w:num>
-  <w:num w:numId="95">
+  <w:num w:numId="92">
     <w:abstractNumId w:val="18"/>
   </w:num>
-  <w:num w:numId="120">
+  <w:num w:numId="117">
     <w:abstractNumId w:val="12"/>
   </w:num>
-  <w:num w:numId="136">
+  <w:num w:numId="133">
     <w:abstractNumId w:val="6"/>
   </w:num>
-  <w:num w:numId="140">
+  <w:num w:numId="137">
     <w:abstractNumId w:val="0"/>
   </w:num>
 </w:numbering>

</xml_diff>